<commit_message>
Adding week 2 hands-on
</commit_message>
<xml_diff>
--- a/Week2_AdvancedSQL_HandsOn.docx
+++ b/Week2_AdvancedSQL_HandsOn.docx
@@ -1942,7 +1942,20 @@
           <w:szCs w:val="32"/>
           <w:lang w:val="en-US" w:eastAsia="zh-CN" w:bidi="ar"/>
         </w:rPr>
-        <w:t xml:space="preserve">Find the top 3 most expensive products in each category using different ranking functions. </w:t>
+        <w:t>Find the top 3 most expensive products in each category using different ranking functio</w:t>
+      </w:r>
+      <w:bookmarkStart w:id="0" w:name="_GoBack"/>
+      <w:bookmarkEnd w:id="0"/>
+      <w:r>
+        <w:rPr>
+          <w:rFonts w:hint="default" w:ascii="Times New Roman" w:hAnsi="Times New Roman" w:eastAsia="Helvetica" w:cs="Times New Roman"/>
+          <w:color w:val="000000"/>
+          <w:kern w:val="0"/>
+          <w:sz w:val="32"/>
+          <w:szCs w:val="32"/>
+          <w:lang w:val="en-US" w:eastAsia="zh-CN" w:bidi="ar"/>
+        </w:rPr>
+        <w:t xml:space="preserve">ns. </w:t>
       </w:r>
     </w:p>
     <w:p>
@@ -8517,8 +8530,6 @@
           <w14:ligatures w14:val="standardContextual"/>
         </w:rPr>
       </w:pPr>
-      <w:bookmarkStart w:id="0" w:name="_GoBack"/>
-      <w:bookmarkEnd w:id="0"/>
     </w:p>
     <w:p>
       <w:pPr>

</xml_diff>